<commit_message>
MILESTONE 2: meeting 1 feb 19th
</commit_message>
<xml_diff>
--- a/Meetings/000-feb10.docx
+++ b/Meetings/000-feb10.docx
@@ -34,6 +34,7 @@
           <w:szCs w:val="24"/>
         </w:rPr>
       </w:pPr>
+      <w:proofErr w:type="gramStart"/>
       <w:r>
         <w:rPr>
           <w:rFonts w:ascii="Times New Roman" w:hAnsi="Times New Roman" w:cs="Times New Roman"/>
@@ -42,6 +43,7 @@
         </w:rPr>
         <w:t>Introductions</w:t>
       </w:r>
+      <w:proofErr w:type="gramEnd"/>
     </w:p>
     <w:p>
       <w:pPr>
@@ -492,28 +494,6 @@
           <w:szCs w:val="24"/>
         </w:rPr>
         <w:t>Tentatively done around Sunday night</w:t>
-      </w:r>
-    </w:p>
-    <w:p>
-      <w:pPr>
-        <w:pStyle w:val="ListParagraph"/>
-        <w:numPr>
-          <w:ilvl w:val="0"/>
-          <w:numId w:val="5"/>
-        </w:numPr>
-        <w:rPr>
-          <w:rFonts w:ascii="Times New Roman" w:hAnsi="Times New Roman" w:cs="Times New Roman"/>
-          <w:sz w:val="24"/>
-          <w:szCs w:val="24"/>
-        </w:rPr>
-      </w:pPr>
-      <w:r>
-        <w:rPr>
-          <w:rFonts w:ascii="Times New Roman" w:hAnsi="Times New Roman" w:cs="Times New Roman"/>
-          <w:sz w:val="24"/>
-          <w:szCs w:val="24"/>
-        </w:rPr>
-        <w:t>Next quiz Brady takes</w:t>
       </w:r>
     </w:p>
     <w:sectPr>
@@ -638,8 +618,18 @@
         <w:sz w:val="24"/>
         <w:szCs w:val="24"/>
       </w:rPr>
-      <w:t>February 10, 2025</w:t>
+      <w:t xml:space="preserve">February 10, </w:t>
     </w:r>
+    <w:proofErr w:type="gramStart"/>
+    <w:r>
+      <w:rPr>
+        <w:rFonts w:ascii="Times New Roman" w:hAnsi="Times New Roman" w:cs="Times New Roman"/>
+        <w:sz w:val="24"/>
+        <w:szCs w:val="24"/>
+      </w:rPr>
+      <w:t>2025</w:t>
+    </w:r>
+    <w:proofErr w:type="gramEnd"/>
     <w:r>
       <w:rPr>
         <w:rFonts w:ascii="Times New Roman" w:hAnsi="Times New Roman" w:cs="Times New Roman"/>

</xml_diff>